<commit_message>
Terminado el punto 2.1
</commit_message>
<xml_diff>
--- a/3ªPráctica/Sobre 1/Practica3 Jose Sosa sol_funcional.docx
+++ b/3ªPráctica/Sobre 1/Practica3 Jose Sosa sol_funcional.docx
@@ -112,13 +112,7 @@
         </w:numPr>
       </w:pPr>
       <w:r>
-        <w:t xml:space="preserve">¿Qué es Iniciarte?: </w:t>
-      </w:r>
-      <w:r>
-        <w:t>Definición de la filosofía y objetivos que rigen Iniciarte</w:t>
-      </w:r>
-      <w:r>
-        <w:t>.</w:t>
+        <w:t>¿Qué es Iniciarte?: Definición de la filosofía y objetivos que rigen Iniciarte.</w:t>
       </w:r>
     </w:p>
     <w:p>
@@ -808,6 +802,14 @@
       <w:r>
         <w:t>La creación de este usuario será obligatoria para participar en las ayudas y premios de las convocatorias de Iniciarte</w:t>
       </w:r>
+      <w:r>
+        <w:t>.</w:t>
+      </w:r>
+    </w:p>
+    <w:p>
+      <w:r>
+        <w:t>Estos usuarios, que están registrados, no solo podrán participar socialmente en los foros, eventos… de la página, sino que, si se le da permiso, podrá crear eventos en la página que tengan lugar en el sitio que tengan permiso d hacer un nuevo evento. Esto se hará para gente que, por ejemplo, tengan a su disposición un local lo suficientemente grande como para hacer un concierto, y quiere explotarlo. Entonces, si un administrador de la página le da el visto bueno, tendrá la posibilidad de generar eventos para la plataforma.</w:t>
+      </w:r>
     </w:p>
     <w:p>
       <w:r>
@@ -815,6 +817,90 @@
       </w:r>
       <w:r>
         <w:t>para permitir a los usuarios discutir sobre cualquier tipo de temas que tengan que ver con Iniciarte y con el arte en general. Estos foros tendrán que ser administrados por gente importante que conozca sobre el tema del que se hablará en el foro.</w:t>
+      </w:r>
+    </w:p>
+    <w:p>
+      <w:pPr>
+        <w:pStyle w:val="Ttulo1"/>
+      </w:pPr>
+      <w:r>
+        <w:t>5. Mejoras</w:t>
+      </w:r>
+    </w:p>
+    <w:p/>
+    <w:p>
+      <w:pPr>
+        <w:pStyle w:val="Prrafodelista"/>
+        <w:numPr>
+          <w:ilvl w:val="0"/>
+          <w:numId w:val="2"/>
+        </w:numPr>
+      </w:pPr>
+      <w:r>
+        <w:t>Los eventos aparecen directamente en Home, en vez de tener sección propia</w:t>
+      </w:r>
+    </w:p>
+    <w:p>
+      <w:pPr>
+        <w:pStyle w:val="Prrafodelista"/>
+        <w:numPr>
+          <w:ilvl w:val="0"/>
+          <w:numId w:val="2"/>
+        </w:numPr>
+      </w:pPr>
+      <w:r>
+        <w:t>Se ha declarado una “barra de herramientas” en la que se declaran las distintas funcionalidades y apartados de la página.</w:t>
+      </w:r>
+    </w:p>
+    <w:p>
+      <w:pPr>
+        <w:pStyle w:val="Prrafodelista"/>
+        <w:numPr>
+          <w:ilvl w:val="0"/>
+          <w:numId w:val="2"/>
+        </w:numPr>
+      </w:pPr>
+      <w:r>
+        <w:t>División de los apartados en un menú desplegable que aparece en la cabecera de la página, y que se podrá ver en cualquier página de la aplicación.</w:t>
+      </w:r>
+    </w:p>
+    <w:p>
+      <w:pPr>
+        <w:pStyle w:val="Prrafodelista"/>
+        <w:numPr>
+          <w:ilvl w:val="0"/>
+          <w:numId w:val="2"/>
+        </w:numPr>
+      </w:pPr>
+      <w:r>
+        <w:t xml:space="preserve">Se ha declarado la posibilidad generar eventos para la gente que tenga a su disposición </w:t>
+      </w:r>
+      <w:r>
+        <w:t>un espacio aprovechable.</w:t>
+      </w:r>
+    </w:p>
+    <w:p>
+      <w:pPr>
+        <w:pStyle w:val="Prrafodelista"/>
+        <w:numPr>
+          <w:ilvl w:val="0"/>
+          <w:numId w:val="2"/>
+        </w:numPr>
+      </w:pPr>
+      <w:r>
+        <w:t>Una mejor aclaración sobre cómo se crearían cada una de las secciones de la página, como la de información, subdividida en categorías que explicarán cada uno de los campos que conforman la organización, o el mapa, teniendo además de las localizaciones dibujadas, con los nombres puestos al lado para poder ver más información sobre ellos.</w:t>
+      </w:r>
+    </w:p>
+    <w:p>
+      <w:pPr>
+        <w:pStyle w:val="Prrafodelista"/>
+        <w:numPr>
+          <w:ilvl w:val="0"/>
+          <w:numId w:val="2"/>
+        </w:numPr>
+      </w:pPr>
+      <w:r>
+        <w:t>La agenda ahora es un calendario sobre el que se podrán visualizar los eventos que ocurrirán en un futuro próximo.</w:t>
       </w:r>
       <w:bookmarkStart w:id="0" w:name="_GoBack"/>
       <w:bookmarkEnd w:id="0"/>

</xml_diff>